<commit_message>
report update up to 3 week
</commit_message>
<xml_diff>
--- a/report/이니로 1학기 스터디 계획서.docx
+++ b/report/이니로 1학기 스터디 계획서.docx
@@ -4,7 +4,7 @@
   <w:body>
     <w:p>
       <w:pPr>
-        <w:pStyle w:val="a"/>
+        <w:pStyle w:val="a4"/>
         <w:jc w:val="center"/>
         <w:rPr>
           <w:rFonts w:asciiTheme="majorEastAsia" w:eastAsiaTheme="majorEastAsia" w:hAnsiTheme="majorEastAsia"/>
@@ -70,7 +70,7 @@
     </w:p>
     <w:p>
       <w:pPr>
-        <w:pStyle w:val="a"/>
+        <w:pStyle w:val="a4"/>
         <w:ind w:left="4000" w:firstLine="800"/>
         <w:jc w:val="center"/>
         <w:rPr>
@@ -122,10 +122,31 @@
         </w:rPr>
         <w:t xml:space="preserve"> </w:t>
       </w:r>
+      <w:r>
+        <w:rPr>
+          <w:rFonts w:hint="eastAsia"/>
+          <w:b/>
+          <w:bCs/>
+          <w:noProof/>
+          <w:sz w:val="22"/>
+          <w:szCs w:val="22"/>
+        </w:rPr>
+        <w:t>I</w:t>
+      </w:r>
+      <w:r>
+        <w:rPr>
+          <w:b/>
+          <w:bCs/>
+          <w:noProof/>
+          <w:sz w:val="22"/>
+          <w:szCs w:val="22"/>
+        </w:rPr>
+        <w:t xml:space="preserve"> am brute</w:t>
+      </w:r>
     </w:p>
     <w:p>
       <w:pPr>
-        <w:pStyle w:val="a"/>
+        <w:pStyle w:val="a4"/>
         <w:jc w:val="left"/>
       </w:pPr>
       <w:r>
@@ -177,7 +198,7 @@
     </w:p>
     <w:tbl>
       <w:tblPr>
-        <w:tblStyle w:val="TableGrid"/>
+        <w:tblStyle w:val="a5"/>
         <w:tblW w:w="9067" w:type="dxa"/>
         <w:tblLayout w:type="fixed"/>
         <w:tblLook w:val="04A0" w:firstRow="1" w:lastRow="0" w:firstColumn="1" w:lastColumn="0" w:noHBand="0" w:noVBand="1"/>
@@ -201,7 +222,7 @@
           </w:tcPr>
           <w:p>
             <w:pPr>
-              <w:pStyle w:val="a"/>
+              <w:pStyle w:val="a4"/>
               <w:jc w:val="center"/>
               <w:rPr>
                 <w:rFonts w:asciiTheme="minorEastAsia" w:eastAsiaTheme="minorEastAsia" w:hAnsiTheme="minorEastAsia"/>
@@ -224,7 +245,7 @@
           </w:tcPr>
           <w:p>
             <w:pPr>
-              <w:pStyle w:val="a"/>
+              <w:pStyle w:val="a4"/>
               <w:jc w:val="center"/>
               <w:rPr>
                 <w:rFonts w:asciiTheme="minorEastAsia" w:eastAsiaTheme="minorEastAsia" w:hAnsiTheme="minorEastAsia"/>
@@ -245,7 +266,7 @@
           </w:tcPr>
           <w:p>
             <w:pPr>
-              <w:pStyle w:val="a"/>
+              <w:pStyle w:val="a4"/>
               <w:jc w:val="center"/>
               <w:rPr>
                 <w:rFonts w:asciiTheme="minorEastAsia" w:eastAsiaTheme="minorEastAsia" w:hAnsiTheme="minorEastAsia"/>
@@ -270,7 +291,7 @@
           </w:tcPr>
           <w:p>
             <w:pPr>
-              <w:pStyle w:val="a"/>
+              <w:pStyle w:val="a4"/>
               <w:jc w:val="center"/>
               <w:rPr>
                 <w:rFonts w:asciiTheme="minorEastAsia" w:eastAsiaTheme="minorEastAsia" w:hAnsiTheme="minorEastAsia"/>
@@ -297,7 +318,7 @@
           </w:tcPr>
           <w:p>
             <w:pPr>
-              <w:pStyle w:val="a"/>
+              <w:pStyle w:val="a4"/>
               <w:jc w:val="center"/>
               <w:rPr>
                 <w:rFonts w:asciiTheme="minorEastAsia" w:eastAsiaTheme="minorEastAsia" w:hAnsiTheme="minorEastAsia"/>
@@ -314,7 +335,7 @@
           </w:p>
           <w:p>
             <w:pPr>
-              <w:pStyle w:val="a"/>
+              <w:pStyle w:val="a4"/>
               <w:jc w:val="center"/>
               <w:rPr>
                 <w:rFonts w:asciiTheme="minorEastAsia" w:eastAsiaTheme="minorEastAsia" w:hAnsiTheme="minorEastAsia"/>
@@ -336,7 +357,7 @@
           </w:tcPr>
           <w:p>
             <w:pPr>
-              <w:pStyle w:val="a"/>
+              <w:pStyle w:val="a4"/>
               <w:jc w:val="center"/>
               <w:rPr>
                 <w:rFonts w:asciiTheme="minorEastAsia" w:eastAsiaTheme="minorEastAsia" w:hAnsiTheme="minorEastAsia"/>
@@ -369,17 +390,35 @@
           </w:tcPr>
           <w:p>
             <w:pPr>
-              <w:pStyle w:val="a"/>
-              <w:jc w:val="center"/>
+              <w:pStyle w:val="a4"/>
+              <w:jc w:val="center"/>
+              <w:rPr>
+                <w:rFonts w:asciiTheme="minorEastAsia" w:eastAsiaTheme="minorEastAsia" w:hAnsiTheme="minorEastAsia"/>
+              </w:rPr>
+            </w:pPr>
+            <w:r>
               <w:rPr>
                 <w:rFonts w:asciiTheme="minorEastAsia" w:eastAsiaTheme="minorEastAsia" w:hAnsiTheme="minorEastAsia" w:hint="eastAsia"/>
               </w:rPr>
-            </w:pPr>
+              <w:t>융합전자공학과</w:t>
+            </w:r>
             <w:r>
               <w:rPr>
                 <w:rFonts w:asciiTheme="minorEastAsia" w:eastAsiaTheme="minorEastAsia" w:hAnsiTheme="minorEastAsia" w:hint="eastAsia"/>
               </w:rPr>
-              <w:t>융합전자공학과/</w:t>
+              <w:t xml:space="preserve"> </w:t>
+            </w:r>
+            <w:r>
+              <w:rPr>
+                <w:rFonts w:asciiTheme="minorEastAsia" w:eastAsiaTheme="minorEastAsia" w:hAnsiTheme="minorEastAsia" w:hint="eastAsia"/>
+              </w:rPr>
+              <w:t>/</w:t>
+            </w:r>
+            <w:r>
+              <w:rPr>
+                <w:rFonts w:asciiTheme="minorEastAsia" w:eastAsiaTheme="minorEastAsia" w:hAnsiTheme="minorEastAsia"/>
+              </w:rPr>
+              <w:t xml:space="preserve"> </w:t>
             </w:r>
             <w:r>
               <w:rPr>
@@ -401,7 +440,7 @@
           </w:tcPr>
           <w:p>
             <w:pPr>
-              <w:pStyle w:val="a"/>
+              <w:pStyle w:val="a4"/>
               <w:jc w:val="center"/>
               <w:rPr>
                 <w:rFonts w:asciiTheme="minorEastAsia" w:eastAsiaTheme="minorEastAsia" w:hAnsiTheme="minorEastAsia"/>
@@ -416,12 +455,18 @@
           </w:tcPr>
           <w:p>
             <w:pPr>
-              <w:pStyle w:val="a"/>
-              <w:jc w:val="center"/>
-              <w:rPr>
-                <w:rFonts w:asciiTheme="minorEastAsia" w:eastAsiaTheme="minorEastAsia" w:hAnsiTheme="minorEastAsia"/>
-              </w:rPr>
-            </w:pPr>
+              <w:pStyle w:val="a4"/>
+              <w:jc w:val="center"/>
+              <w:rPr>
+                <w:rFonts w:asciiTheme="minorEastAsia" w:eastAsiaTheme="minorEastAsia" w:hAnsiTheme="minorEastAsia"/>
+              </w:rPr>
+            </w:pPr>
+            <w:r>
+              <w:rPr>
+                <w:rFonts w:asciiTheme="minorEastAsia" w:eastAsiaTheme="minorEastAsia" w:hAnsiTheme="minorEastAsia" w:hint="eastAsia"/>
+              </w:rPr>
+              <w:t>강승아</w:t>
+            </w:r>
           </w:p>
         </w:tc>
         <w:tc>
@@ -431,12 +476,24 @@
           </w:tcPr>
           <w:p>
             <w:pPr>
-              <w:pStyle w:val="a"/>
-              <w:jc w:val="center"/>
-              <w:rPr>
-                <w:rFonts w:asciiTheme="minorEastAsia" w:eastAsiaTheme="minorEastAsia" w:hAnsiTheme="minorEastAsia"/>
-              </w:rPr>
-            </w:pPr>
+              <w:pStyle w:val="a4"/>
+              <w:jc w:val="center"/>
+              <w:rPr>
+                <w:rFonts w:asciiTheme="minorEastAsia" w:eastAsiaTheme="minorEastAsia" w:hAnsiTheme="minorEastAsia"/>
+              </w:rPr>
+            </w:pPr>
+            <w:r>
+              <w:rPr>
+                <w:rFonts w:asciiTheme="minorEastAsia" w:eastAsiaTheme="minorEastAsia" w:hAnsiTheme="minorEastAsia" w:hint="eastAsia"/>
+              </w:rPr>
+              <w:t xml:space="preserve">컴퓨터과학과 </w:t>
+            </w:r>
+            <w:r>
+              <w:rPr>
+                <w:rFonts w:asciiTheme="minorEastAsia" w:eastAsiaTheme="minorEastAsia" w:hAnsiTheme="minorEastAsia"/>
+              </w:rPr>
+              <w:t>/ 19</w:t>
+            </w:r>
           </w:p>
         </w:tc>
       </w:tr>
@@ -451,7 +508,7 @@
           </w:tcPr>
           <w:p>
             <w:pPr>
-              <w:pStyle w:val="a"/>
+              <w:pStyle w:val="a4"/>
               <w:jc w:val="center"/>
               <w:rPr>
                 <w:rFonts w:asciiTheme="minorEastAsia" w:eastAsiaTheme="minorEastAsia" w:hAnsiTheme="minorEastAsia"/>
@@ -466,12 +523,18 @@
           </w:tcPr>
           <w:p>
             <w:pPr>
-              <w:pStyle w:val="a"/>
-              <w:jc w:val="center"/>
-              <w:rPr>
-                <w:rFonts w:asciiTheme="minorEastAsia" w:eastAsiaTheme="minorEastAsia" w:hAnsiTheme="minorEastAsia"/>
-              </w:rPr>
-            </w:pPr>
+              <w:pStyle w:val="a4"/>
+              <w:jc w:val="center"/>
+              <w:rPr>
+                <w:rFonts w:asciiTheme="minorEastAsia" w:eastAsiaTheme="minorEastAsia" w:hAnsiTheme="minorEastAsia"/>
+              </w:rPr>
+            </w:pPr>
+            <w:r>
+              <w:rPr>
+                <w:rFonts w:asciiTheme="minorEastAsia" w:eastAsiaTheme="minorEastAsia" w:hAnsiTheme="minorEastAsia" w:hint="eastAsia"/>
+              </w:rPr>
+              <w:t>이다영</w:t>
+            </w:r>
           </w:p>
         </w:tc>
         <w:tc>
@@ -481,12 +544,30 @@
           </w:tcPr>
           <w:p>
             <w:pPr>
-              <w:pStyle w:val="a"/>
-              <w:jc w:val="center"/>
-              <w:rPr>
-                <w:rFonts w:asciiTheme="minorEastAsia" w:eastAsiaTheme="minorEastAsia" w:hAnsiTheme="minorEastAsia"/>
-              </w:rPr>
-            </w:pPr>
+              <w:pStyle w:val="a4"/>
+              <w:jc w:val="center"/>
+              <w:rPr>
+                <w:rFonts w:asciiTheme="minorEastAsia" w:eastAsiaTheme="minorEastAsia" w:hAnsiTheme="minorEastAsia"/>
+              </w:rPr>
+            </w:pPr>
+            <w:r>
+              <w:rPr>
+                <w:rFonts w:asciiTheme="minorEastAsia" w:eastAsiaTheme="minorEastAsia" w:hAnsiTheme="minorEastAsia" w:hint="eastAsia"/>
+              </w:rPr>
+              <w:t xml:space="preserve">컴퓨터과학과 </w:t>
+            </w:r>
+            <w:r>
+              <w:rPr>
+                <w:rFonts w:asciiTheme="minorEastAsia" w:eastAsiaTheme="minorEastAsia" w:hAnsiTheme="minorEastAsia"/>
+              </w:rPr>
+              <w:t>/ 18</w:t>
+            </w:r>
+            <w:r>
+              <w:rPr>
+                <w:rFonts w:asciiTheme="minorEastAsia" w:eastAsiaTheme="minorEastAsia" w:hAnsiTheme="minorEastAsia" w:hint="eastAsia"/>
+              </w:rPr>
+              <w:t xml:space="preserve"> </w:t>
+            </w:r>
           </w:p>
         </w:tc>
       </w:tr>
@@ -501,7 +582,7 @@
           </w:tcPr>
           <w:p>
             <w:pPr>
-              <w:pStyle w:val="a"/>
+              <w:pStyle w:val="a4"/>
               <w:jc w:val="center"/>
               <w:rPr>
                 <w:rFonts w:asciiTheme="minorEastAsia" w:eastAsiaTheme="minorEastAsia" w:hAnsiTheme="minorEastAsia"/>
@@ -531,12 +612,18 @@
           </w:tcPr>
           <w:p>
             <w:pPr>
-              <w:pStyle w:val="a"/>
-              <w:jc w:val="center"/>
-              <w:rPr>
-                <w:rFonts w:asciiTheme="minorEastAsia" w:eastAsiaTheme="minorEastAsia" w:hAnsiTheme="minorEastAsia"/>
-              </w:rPr>
-            </w:pPr>
+              <w:pStyle w:val="a4"/>
+              <w:jc w:val="center"/>
+              <w:rPr>
+                <w:rFonts w:asciiTheme="minorEastAsia" w:eastAsiaTheme="minorEastAsia" w:hAnsiTheme="minorEastAsia"/>
+              </w:rPr>
+            </w:pPr>
+            <w:r>
+              <w:rPr>
+                <w:rFonts w:asciiTheme="minorEastAsia" w:eastAsiaTheme="minorEastAsia" w:hAnsiTheme="minorEastAsia" w:hint="eastAsia"/>
+              </w:rPr>
+              <w:t>알고리즘으로 열심히 공부해서 코테를 부수자!</w:t>
+            </w:r>
           </w:p>
         </w:tc>
       </w:tr>
@@ -589,7 +676,7 @@
           </w:tcPr>
           <w:p>
             <w:pPr>
-              <w:pStyle w:val="a"/>
+              <w:pStyle w:val="a4"/>
               <w:jc w:val="center"/>
               <w:rPr>
                 <w:rFonts w:asciiTheme="minorEastAsia" w:eastAsiaTheme="minorEastAsia" w:hAnsiTheme="minorEastAsia"/>
@@ -665,14 +752,22 @@
           </w:tcPr>
           <w:p>
             <w:pPr>
-              <w:pStyle w:val="a"/>
-              <w:jc w:val="center"/>
-              <w:rPr>
-                <w:rFonts w:asciiTheme="minorEastAsia" w:eastAsiaTheme="minorEastAsia" w:hAnsiTheme="minorEastAsia"/>
-                <w:b/>
-                <w:bCs/>
-              </w:rPr>
-            </w:pPr>
+              <w:pStyle w:val="a4"/>
+              <w:jc w:val="center"/>
+              <w:rPr>
+                <w:rFonts w:asciiTheme="minorEastAsia" w:eastAsiaTheme="minorEastAsia" w:hAnsiTheme="minorEastAsia"/>
+                <w:b/>
+                <w:bCs/>
+              </w:rPr>
+            </w:pPr>
+            <w:r>
+              <w:rPr>
+                <w:rFonts w:asciiTheme="minorEastAsia" w:eastAsiaTheme="minorEastAsia" w:hAnsiTheme="minorEastAsia"/>
+                <w:b/>
+                <w:bCs/>
+              </w:rPr>
+              <w:t>3/23</w:t>
+            </w:r>
           </w:p>
         </w:tc>
         <w:tc>
@@ -690,6 +785,73 @@
                 <w:szCs w:val="19"/>
               </w:rPr>
             </w:pPr>
+            <w:r>
+              <w:rPr>
+                <w:rFonts w:hint="eastAsia"/>
+                <w:b/>
+                <w:bCs/>
+                <w:sz w:val="19"/>
+                <w:szCs w:val="19"/>
+              </w:rPr>
+              <w:t>팀장 정하기,</w:t>
+            </w:r>
+            <w:r>
+              <w:rPr>
+                <w:b/>
+                <w:bCs/>
+                <w:sz w:val="19"/>
+                <w:szCs w:val="19"/>
+              </w:rPr>
+              <w:t xml:space="preserve"> </w:t>
+            </w:r>
+            <w:r>
+              <w:rPr>
+                <w:rFonts w:hint="eastAsia"/>
+                <w:b/>
+                <w:bCs/>
+                <w:sz w:val="19"/>
+                <w:szCs w:val="19"/>
+              </w:rPr>
+              <w:t>스터디 플랜 세우기,</w:t>
+            </w:r>
+            <w:r>
+              <w:rPr>
+                <w:b/>
+                <w:bCs/>
+                <w:sz w:val="19"/>
+                <w:szCs w:val="19"/>
+              </w:rPr>
+              <w:t xml:space="preserve"> </w:t>
+            </w:r>
+            <w:r>
+              <w:rPr>
+                <w:rFonts w:hint="eastAsia"/>
+                <w:b/>
+                <w:bCs/>
+                <w:sz w:val="19"/>
+                <w:szCs w:val="19"/>
+              </w:rPr>
+              <w:t>만날 날짜</w:t>
+            </w:r>
+            <w:r>
+              <w:rPr>
+                <w:b/>
+                <w:bCs/>
+                <w:sz w:val="19"/>
+                <w:szCs w:val="19"/>
+              </w:rPr>
+              <w:t xml:space="preserve">, </w:t>
+            </w:r>
+            <w:r>
+              <w:rPr>
+                <w:rFonts w:hint="eastAsia"/>
+                <w:b/>
+                <w:bCs/>
+                <w:sz w:val="19"/>
+                <w:szCs w:val="19"/>
+              </w:rPr>
+              <w:t>장소 정하기</w:t>
+            </w:r>
           </w:p>
         </w:tc>
         <w:tc>
@@ -703,6 +865,12 @@
                 <w:rFonts w:asciiTheme="minorEastAsia" w:hAnsiTheme="minorEastAsia"/>
               </w:rPr>
             </w:pPr>
+            <w:r>
+              <w:rPr>
+                <w:rFonts w:asciiTheme="minorEastAsia" w:hAnsiTheme="minorEastAsia" w:hint="eastAsia"/>
+              </w:rPr>
+              <w:t>비대면</w:t>
+            </w:r>
           </w:p>
         </w:tc>
       </w:tr>
@@ -716,14 +884,22 @@
           </w:tcPr>
           <w:p>
             <w:pPr>
-              <w:pStyle w:val="a"/>
-              <w:jc w:val="center"/>
-              <w:rPr>
-                <w:rFonts w:asciiTheme="minorEastAsia" w:eastAsiaTheme="minorEastAsia" w:hAnsiTheme="minorEastAsia"/>
-                <w:b/>
-                <w:bCs/>
-              </w:rPr>
-            </w:pPr>
+              <w:pStyle w:val="a4"/>
+              <w:jc w:val="center"/>
+              <w:rPr>
+                <w:rFonts w:asciiTheme="minorEastAsia" w:eastAsiaTheme="minorEastAsia" w:hAnsiTheme="minorEastAsia"/>
+                <w:b/>
+                <w:bCs/>
+              </w:rPr>
+            </w:pPr>
+            <w:r>
+              <w:rPr>
+                <w:rFonts w:asciiTheme="minorEastAsia" w:eastAsiaTheme="minorEastAsia" w:hAnsiTheme="minorEastAsia"/>
+                <w:b/>
+                <w:bCs/>
+              </w:rPr>
+              <w:t>3/29</w:t>
+            </w:r>
           </w:p>
         </w:tc>
         <w:tc>
@@ -741,6 +917,63 @@
                 <w:szCs w:val="19"/>
               </w:rPr>
             </w:pPr>
+            <w:r>
+              <w:rPr>
+                <w:rFonts w:hint="eastAsia"/>
+                <w:b/>
+                <w:bCs/>
+                <w:sz w:val="19"/>
+                <w:szCs w:val="19"/>
+              </w:rPr>
+              <w:t>3</w:t>
+            </w:r>
+            <w:r>
+              <w:rPr>
+                <w:b/>
+                <w:bCs/>
+                <w:sz w:val="19"/>
+                <w:szCs w:val="19"/>
+              </w:rPr>
+              <w:t>, 4 Chapter</w:t>
+            </w:r>
+            <w:r>
+              <w:rPr>
+                <w:b/>
+                <w:bCs/>
+                <w:sz w:val="19"/>
+                <w:szCs w:val="19"/>
+              </w:rPr>
+              <w:t xml:space="preserve"> </w:t>
+            </w:r>
+            <w:r>
+              <w:rPr>
+                <w:rFonts w:hint="eastAsia"/>
+                <w:b/>
+                <w:bCs/>
+                <w:sz w:val="19"/>
+                <w:szCs w:val="19"/>
+              </w:rPr>
+              <w:t>공부 후</w:t>
+            </w:r>
+            <w:r>
+              <w:rPr>
+                <w:b/>
+                <w:bCs/>
+                <w:sz w:val="19"/>
+                <w:szCs w:val="19"/>
+              </w:rPr>
+              <w:t xml:space="preserve">, </w:t>
+            </w:r>
+            <w:r>
+              <w:rPr>
+                <w:rFonts w:hint="eastAsia"/>
+                <w:b/>
+                <w:bCs/>
+                <w:sz w:val="19"/>
+                <w:szCs w:val="19"/>
+              </w:rPr>
+              <w:t>대면으로 학습내용 발표</w:t>
+            </w:r>
           </w:p>
         </w:tc>
         <w:tc>
@@ -767,14 +1000,22 @@
           </w:tcPr>
           <w:p>
             <w:pPr>
-              <w:pStyle w:val="a"/>
-              <w:jc w:val="center"/>
-              <w:rPr>
-                <w:rFonts w:asciiTheme="minorEastAsia" w:eastAsiaTheme="minorEastAsia" w:hAnsiTheme="minorEastAsia"/>
-                <w:b/>
-                <w:bCs/>
-              </w:rPr>
-            </w:pPr>
+              <w:pStyle w:val="a4"/>
+              <w:jc w:val="center"/>
+              <w:rPr>
+                <w:rFonts w:asciiTheme="minorEastAsia" w:eastAsiaTheme="minorEastAsia" w:hAnsiTheme="minorEastAsia"/>
+                <w:b/>
+                <w:bCs/>
+              </w:rPr>
+            </w:pPr>
+            <w:r>
+              <w:rPr>
+                <w:rFonts w:asciiTheme="minorEastAsia" w:eastAsiaTheme="minorEastAsia" w:hAnsiTheme="minorEastAsia"/>
+                <w:b/>
+                <w:bCs/>
+              </w:rPr>
+              <w:t>4/5</w:t>
+            </w:r>
           </w:p>
         </w:tc>
         <w:tc>
@@ -792,6 +1033,44 @@
                 <w:szCs w:val="19"/>
               </w:rPr>
             </w:pPr>
+            <w:r>
+              <w:rPr>
+                <w:b/>
+                <w:bCs/>
+                <w:sz w:val="19"/>
+                <w:szCs w:val="19"/>
+              </w:rPr>
+              <w:t xml:space="preserve">5, 6 Chapter </w:t>
+            </w:r>
+            <w:r>
+              <w:rPr>
+                <w:rFonts w:hint="eastAsia"/>
+                <w:b/>
+                <w:bCs/>
+                <w:sz w:val="19"/>
+                <w:szCs w:val="19"/>
+              </w:rPr>
+              <w:t>공부 후,</w:t>
+            </w:r>
+            <w:r>
+              <w:rPr>
+                <w:b/>
+                <w:bCs/>
+                <w:sz w:val="19"/>
+                <w:szCs w:val="19"/>
+              </w:rPr>
+              <w:t xml:space="preserve"> </w:t>
+            </w:r>
+            <w:r>
+              <w:rPr>
+                <w:rFonts w:hint="eastAsia"/>
+                <w:b/>
+                <w:bCs/>
+                <w:sz w:val="19"/>
+                <w:szCs w:val="19"/>
+              </w:rPr>
+              <w:t>대면으로 학습내용 발표</w:t>
+            </w:r>
           </w:p>
         </w:tc>
         <w:tc>
@@ -818,14 +1097,22 @@
           </w:tcPr>
           <w:p>
             <w:pPr>
-              <w:pStyle w:val="a"/>
-              <w:jc w:val="center"/>
-              <w:rPr>
-                <w:rFonts w:asciiTheme="minorEastAsia" w:eastAsiaTheme="minorEastAsia" w:hAnsiTheme="minorEastAsia"/>
-                <w:b/>
-                <w:bCs/>
-              </w:rPr>
-            </w:pPr>
+              <w:pStyle w:val="a4"/>
+              <w:jc w:val="center"/>
+              <w:rPr>
+                <w:rFonts w:asciiTheme="minorEastAsia" w:eastAsiaTheme="minorEastAsia" w:hAnsiTheme="minorEastAsia"/>
+                <w:b/>
+                <w:bCs/>
+              </w:rPr>
+            </w:pPr>
+            <w:r>
+              <w:rPr>
+                <w:rFonts w:asciiTheme="minorEastAsia" w:eastAsiaTheme="minorEastAsia" w:hAnsiTheme="minorEastAsia"/>
+                <w:b/>
+                <w:bCs/>
+              </w:rPr>
+              <w:t>4/12</w:t>
+            </w:r>
           </w:p>
         </w:tc>
         <w:tc>
@@ -843,6 +1130,71 @@
                 <w:szCs w:val="19"/>
               </w:rPr>
             </w:pPr>
+            <w:r>
+              <w:rPr>
+                <w:b/>
+                <w:bCs/>
+                <w:sz w:val="19"/>
+                <w:szCs w:val="19"/>
+              </w:rPr>
+              <w:t>7</w:t>
+            </w:r>
+            <w:r>
+              <w:rPr>
+                <w:b/>
+                <w:bCs/>
+                <w:sz w:val="19"/>
+                <w:szCs w:val="19"/>
+              </w:rPr>
+              <w:t xml:space="preserve">, </w:t>
+            </w:r>
+            <w:r>
+              <w:rPr>
+                <w:b/>
+                <w:bCs/>
+                <w:sz w:val="19"/>
+                <w:szCs w:val="19"/>
+              </w:rPr>
+              <w:t>8</w:t>
+            </w:r>
+            <w:r>
+              <w:rPr>
+                <w:b/>
+                <w:bCs/>
+                <w:sz w:val="19"/>
+                <w:szCs w:val="19"/>
+              </w:rPr>
+              <w:t xml:space="preserve"> Chapter </w:t>
+            </w:r>
+            <w:r>
+              <w:rPr>
+                <w:rFonts w:hint="eastAsia"/>
+                <w:b/>
+                <w:bCs/>
+                <w:sz w:val="19"/>
+                <w:szCs w:val="19"/>
+              </w:rPr>
+              <w:t>공부 후,</w:t>
+            </w:r>
+            <w:r>
+              <w:rPr>
+                <w:b/>
+                <w:bCs/>
+                <w:sz w:val="19"/>
+                <w:szCs w:val="19"/>
+              </w:rPr>
+              <w:t xml:space="preserve"> </w:t>
+            </w:r>
+            <w:r>
+              <w:rPr>
+                <w:rFonts w:hint="eastAsia"/>
+                <w:b/>
+                <w:bCs/>
+                <w:sz w:val="19"/>
+                <w:szCs w:val="19"/>
+              </w:rPr>
+              <w:t>대면으로 학습내용 발표</w:t>
+            </w:r>
           </w:p>
         </w:tc>
         <w:tc>
@@ -871,14 +1223,22 @@
           </w:tcPr>
           <w:p>
             <w:pPr>
-              <w:pStyle w:val="a"/>
-              <w:jc w:val="center"/>
-              <w:rPr>
-                <w:rFonts w:asciiTheme="minorEastAsia" w:eastAsiaTheme="minorEastAsia" w:hAnsiTheme="minorEastAsia"/>
-                <w:b/>
-                <w:bCs/>
-              </w:rPr>
-            </w:pPr>
+              <w:pStyle w:val="a4"/>
+              <w:jc w:val="center"/>
+              <w:rPr>
+                <w:rFonts w:asciiTheme="minorEastAsia" w:eastAsiaTheme="minorEastAsia" w:hAnsiTheme="minorEastAsia"/>
+                <w:b/>
+                <w:bCs/>
+              </w:rPr>
+            </w:pPr>
+            <w:r>
+              <w:rPr>
+                <w:rFonts w:asciiTheme="minorEastAsia" w:eastAsiaTheme="minorEastAsia" w:hAnsiTheme="minorEastAsia"/>
+                <w:b/>
+                <w:bCs/>
+              </w:rPr>
+              <w:t>4/19</w:t>
+            </w:r>
           </w:p>
         </w:tc>
         <w:tc>
@@ -896,6 +1256,71 @@
                 <w:szCs w:val="19"/>
               </w:rPr>
             </w:pPr>
+            <w:r>
+              <w:rPr>
+                <w:b/>
+                <w:bCs/>
+                <w:sz w:val="19"/>
+                <w:szCs w:val="19"/>
+              </w:rPr>
+              <w:t>9</w:t>
+            </w:r>
+            <w:r>
+              <w:rPr>
+                <w:b/>
+                <w:bCs/>
+                <w:sz w:val="19"/>
+                <w:szCs w:val="19"/>
+              </w:rPr>
+              <w:t xml:space="preserve">, </w:t>
+            </w:r>
+            <w:r>
+              <w:rPr>
+                <w:b/>
+                <w:bCs/>
+                <w:sz w:val="19"/>
+                <w:szCs w:val="19"/>
+              </w:rPr>
+              <w:t>10</w:t>
+            </w:r>
+            <w:r>
+              <w:rPr>
+                <w:b/>
+                <w:bCs/>
+                <w:sz w:val="19"/>
+                <w:szCs w:val="19"/>
+              </w:rPr>
+              <w:t xml:space="preserve"> Chapter </w:t>
+            </w:r>
+            <w:r>
+              <w:rPr>
+                <w:rFonts w:hint="eastAsia"/>
+                <w:b/>
+                <w:bCs/>
+                <w:sz w:val="19"/>
+                <w:szCs w:val="19"/>
+              </w:rPr>
+              <w:t>공부 후,</w:t>
+            </w:r>
+            <w:r>
+              <w:rPr>
+                <w:b/>
+                <w:bCs/>
+                <w:sz w:val="19"/>
+                <w:szCs w:val="19"/>
+              </w:rPr>
+              <w:t xml:space="preserve"> </w:t>
+            </w:r>
+            <w:r>
+              <w:rPr>
+                <w:rFonts w:hint="eastAsia"/>
+                <w:b/>
+                <w:bCs/>
+                <w:sz w:val="19"/>
+                <w:szCs w:val="19"/>
+              </w:rPr>
+              <w:t>대면으로 학습내용 발표</w:t>
+            </w:r>
           </w:p>
         </w:tc>
         <w:tc>
@@ -924,14 +1349,22 @@
           </w:tcPr>
           <w:p>
             <w:pPr>
-              <w:pStyle w:val="a"/>
-              <w:jc w:val="center"/>
-              <w:rPr>
-                <w:rFonts w:asciiTheme="minorEastAsia" w:eastAsiaTheme="minorEastAsia" w:hAnsiTheme="minorEastAsia"/>
-                <w:b/>
-                <w:bCs/>
-              </w:rPr>
-            </w:pPr>
+              <w:pStyle w:val="a4"/>
+              <w:jc w:val="center"/>
+              <w:rPr>
+                <w:rFonts w:asciiTheme="minorEastAsia" w:eastAsiaTheme="minorEastAsia" w:hAnsiTheme="minorEastAsia"/>
+                <w:b/>
+                <w:bCs/>
+              </w:rPr>
+            </w:pPr>
+            <w:r>
+              <w:rPr>
+                <w:rFonts w:asciiTheme="minorEastAsia" w:eastAsiaTheme="minorEastAsia" w:hAnsiTheme="minorEastAsia"/>
+                <w:b/>
+                <w:bCs/>
+              </w:rPr>
+              <w:t>4/26</w:t>
+            </w:r>
           </w:p>
         </w:tc>
         <w:tc>
@@ -949,6 +1382,53 @@
                 <w:szCs w:val="19"/>
               </w:rPr>
             </w:pPr>
+            <w:r>
+              <w:rPr>
+                <w:b/>
+                <w:bCs/>
+                <w:sz w:val="19"/>
+                <w:szCs w:val="19"/>
+              </w:rPr>
+              <w:t>11</w:t>
+            </w:r>
+            <w:r>
+              <w:rPr>
+                <w:b/>
+                <w:bCs/>
+                <w:sz w:val="19"/>
+                <w:szCs w:val="19"/>
+              </w:rPr>
+              <w:t xml:space="preserve"> Chapter </w:t>
+            </w:r>
+            <w:r>
+              <w:rPr>
+                <w:rFonts w:hint="eastAsia"/>
+                <w:b/>
+                <w:bCs/>
+                <w:sz w:val="19"/>
+                <w:szCs w:val="19"/>
+              </w:rPr>
+              <w:t>공부 후,</w:t>
+            </w:r>
+            <w:r>
+              <w:rPr>
+                <w:b/>
+                <w:bCs/>
+                <w:sz w:val="19"/>
+                <w:szCs w:val="19"/>
+              </w:rPr>
+              <w:t xml:space="preserve"> </w:t>
+            </w:r>
+            <w:r>
+              <w:rPr>
+                <w:rFonts w:hint="eastAsia"/>
+                <w:b/>
+                <w:bCs/>
+                <w:sz w:val="19"/>
+                <w:szCs w:val="19"/>
+              </w:rPr>
+              <w:t>대면으로 학습내용 발표</w:t>
+            </w:r>
           </w:p>
         </w:tc>
         <w:tc>
@@ -976,14 +1456,22 @@
           </w:tcPr>
           <w:p>
             <w:pPr>
-              <w:pStyle w:val="a"/>
-              <w:jc w:val="center"/>
-              <w:rPr>
-                <w:rFonts w:asciiTheme="minorEastAsia" w:eastAsiaTheme="minorEastAsia" w:hAnsiTheme="minorEastAsia"/>
-                <w:b/>
-                <w:bCs/>
-              </w:rPr>
-            </w:pPr>
+              <w:pStyle w:val="a4"/>
+              <w:jc w:val="center"/>
+              <w:rPr>
+                <w:rFonts w:asciiTheme="minorEastAsia" w:eastAsiaTheme="minorEastAsia" w:hAnsiTheme="minorEastAsia"/>
+                <w:b/>
+                <w:bCs/>
+              </w:rPr>
+            </w:pPr>
+            <w:r>
+              <w:rPr>
+                <w:rFonts w:asciiTheme="minorEastAsia" w:eastAsiaTheme="minorEastAsia" w:hAnsiTheme="minorEastAsia"/>
+                <w:b/>
+                <w:bCs/>
+              </w:rPr>
+              <w:t>5/3</w:t>
+            </w:r>
           </w:p>
         </w:tc>
         <w:tc>
@@ -1001,6 +1489,53 @@
                 <w:szCs w:val="19"/>
               </w:rPr>
             </w:pPr>
+            <w:r>
+              <w:rPr>
+                <w:b/>
+                <w:bCs/>
+                <w:sz w:val="19"/>
+                <w:szCs w:val="19"/>
+              </w:rPr>
+              <w:t>12</w:t>
+            </w:r>
+            <w:r>
+              <w:rPr>
+                <w:b/>
+                <w:bCs/>
+                <w:sz w:val="19"/>
+                <w:szCs w:val="19"/>
+              </w:rPr>
+              <w:t xml:space="preserve"> Chapter </w:t>
+            </w:r>
+            <w:r>
+              <w:rPr>
+                <w:rFonts w:hint="eastAsia"/>
+                <w:b/>
+                <w:bCs/>
+                <w:sz w:val="19"/>
+                <w:szCs w:val="19"/>
+              </w:rPr>
+              <w:t>공부 후,</w:t>
+            </w:r>
+            <w:r>
+              <w:rPr>
+                <w:b/>
+                <w:bCs/>
+                <w:sz w:val="19"/>
+                <w:szCs w:val="19"/>
+              </w:rPr>
+              <w:t xml:space="preserve"> </w:t>
+            </w:r>
+            <w:r>
+              <w:rPr>
+                <w:rFonts w:hint="eastAsia"/>
+                <w:b/>
+                <w:bCs/>
+                <w:sz w:val="19"/>
+                <w:szCs w:val="19"/>
+              </w:rPr>
+              <w:t>대면으로 학습내용 발표</w:t>
+            </w:r>
           </w:p>
         </w:tc>
         <w:tc>
@@ -1029,14 +1564,22 @@
           </w:tcPr>
           <w:p>
             <w:pPr>
-              <w:pStyle w:val="a"/>
-              <w:jc w:val="center"/>
-              <w:rPr>
-                <w:rFonts w:asciiTheme="minorEastAsia" w:eastAsiaTheme="minorEastAsia" w:hAnsiTheme="minorEastAsia"/>
-                <w:b/>
-                <w:bCs/>
-              </w:rPr>
-            </w:pPr>
+              <w:pStyle w:val="a4"/>
+              <w:jc w:val="center"/>
+              <w:rPr>
+                <w:rFonts w:asciiTheme="minorEastAsia" w:eastAsiaTheme="minorEastAsia" w:hAnsiTheme="minorEastAsia"/>
+                <w:b/>
+                <w:bCs/>
+              </w:rPr>
+            </w:pPr>
+            <w:r>
+              <w:rPr>
+                <w:rFonts w:asciiTheme="minorEastAsia" w:eastAsiaTheme="minorEastAsia" w:hAnsiTheme="minorEastAsia"/>
+                <w:b/>
+                <w:bCs/>
+              </w:rPr>
+              <w:t>5/10</w:t>
+            </w:r>
           </w:p>
         </w:tc>
         <w:tc>
@@ -1054,6 +1597,53 @@
                 <w:szCs w:val="19"/>
               </w:rPr>
             </w:pPr>
+            <w:r>
+              <w:rPr>
+                <w:b/>
+                <w:bCs/>
+                <w:sz w:val="19"/>
+                <w:szCs w:val="19"/>
+              </w:rPr>
+              <w:t>13</w:t>
+            </w:r>
+            <w:r>
+              <w:rPr>
+                <w:b/>
+                <w:bCs/>
+                <w:sz w:val="19"/>
+                <w:szCs w:val="19"/>
+              </w:rPr>
+              <w:t xml:space="preserve"> Chapter </w:t>
+            </w:r>
+            <w:r>
+              <w:rPr>
+                <w:rFonts w:hint="eastAsia"/>
+                <w:b/>
+                <w:bCs/>
+                <w:sz w:val="19"/>
+                <w:szCs w:val="19"/>
+              </w:rPr>
+              <w:t>공부 후,</w:t>
+            </w:r>
+            <w:r>
+              <w:rPr>
+                <w:b/>
+                <w:bCs/>
+                <w:sz w:val="19"/>
+                <w:szCs w:val="19"/>
+              </w:rPr>
+              <w:t xml:space="preserve"> </w:t>
+            </w:r>
+            <w:r>
+              <w:rPr>
+                <w:rFonts w:hint="eastAsia"/>
+                <w:b/>
+                <w:bCs/>
+                <w:sz w:val="19"/>
+                <w:szCs w:val="19"/>
+              </w:rPr>
+              <w:t>대면으로 학습내용 발표</w:t>
+            </w:r>
           </w:p>
         </w:tc>
         <w:tc>
@@ -1080,14 +1670,22 @@
           </w:tcPr>
           <w:p>
             <w:pPr>
-              <w:pStyle w:val="a"/>
-              <w:jc w:val="center"/>
-              <w:rPr>
-                <w:rFonts w:asciiTheme="minorEastAsia" w:eastAsiaTheme="minorEastAsia" w:hAnsiTheme="minorEastAsia"/>
-                <w:b/>
-                <w:bCs/>
-              </w:rPr>
-            </w:pPr>
+              <w:pStyle w:val="a4"/>
+              <w:jc w:val="center"/>
+              <w:rPr>
+                <w:rFonts w:asciiTheme="minorEastAsia" w:eastAsiaTheme="minorEastAsia" w:hAnsiTheme="minorEastAsia"/>
+                <w:b/>
+                <w:bCs/>
+              </w:rPr>
+            </w:pPr>
+            <w:r>
+              <w:rPr>
+                <w:rFonts w:asciiTheme="minorEastAsia" w:eastAsiaTheme="minorEastAsia" w:hAnsiTheme="minorEastAsia"/>
+                <w:b/>
+                <w:bCs/>
+              </w:rPr>
+              <w:t>5/17</w:t>
+            </w:r>
           </w:p>
         </w:tc>
         <w:tc>
@@ -1105,6 +1703,53 @@
                 <w:szCs w:val="19"/>
               </w:rPr>
             </w:pPr>
+            <w:r>
+              <w:rPr>
+                <w:b/>
+                <w:bCs/>
+                <w:sz w:val="19"/>
+                <w:szCs w:val="19"/>
+              </w:rPr>
+              <w:t>14, 15</w:t>
+            </w:r>
+            <w:r>
+              <w:rPr>
+                <w:b/>
+                <w:bCs/>
+                <w:sz w:val="19"/>
+                <w:szCs w:val="19"/>
+              </w:rPr>
+              <w:t xml:space="preserve"> Chapter </w:t>
+            </w:r>
+            <w:r>
+              <w:rPr>
+                <w:rFonts w:hint="eastAsia"/>
+                <w:b/>
+                <w:bCs/>
+                <w:sz w:val="19"/>
+                <w:szCs w:val="19"/>
+              </w:rPr>
+              <w:t>공부 후,</w:t>
+            </w:r>
+            <w:r>
+              <w:rPr>
+                <w:b/>
+                <w:bCs/>
+                <w:sz w:val="19"/>
+                <w:szCs w:val="19"/>
+              </w:rPr>
+              <w:t xml:space="preserve"> </w:t>
+            </w:r>
+            <w:r>
+              <w:rPr>
+                <w:rFonts w:hint="eastAsia"/>
+                <w:b/>
+                <w:bCs/>
+                <w:sz w:val="19"/>
+                <w:szCs w:val="19"/>
+              </w:rPr>
+              <w:t>대면으로 학습내용 발표</w:t>
+            </w:r>
           </w:p>
         </w:tc>
         <w:tc>
@@ -1131,14 +1776,22 @@
           </w:tcPr>
           <w:p>
             <w:pPr>
-              <w:pStyle w:val="a"/>
-              <w:jc w:val="center"/>
-              <w:rPr>
-                <w:rFonts w:asciiTheme="minorEastAsia" w:eastAsiaTheme="minorEastAsia" w:hAnsiTheme="minorEastAsia"/>
-                <w:b/>
-                <w:bCs/>
-              </w:rPr>
-            </w:pPr>
+              <w:pStyle w:val="a4"/>
+              <w:jc w:val="center"/>
+              <w:rPr>
+                <w:rFonts w:asciiTheme="minorEastAsia" w:eastAsiaTheme="minorEastAsia" w:hAnsiTheme="minorEastAsia"/>
+                <w:b/>
+                <w:bCs/>
+              </w:rPr>
+            </w:pPr>
+            <w:r>
+              <w:rPr>
+                <w:rFonts w:asciiTheme="minorEastAsia" w:eastAsiaTheme="minorEastAsia" w:hAnsiTheme="minorEastAsia"/>
+                <w:b/>
+                <w:bCs/>
+              </w:rPr>
+              <w:t>5/24</w:t>
+            </w:r>
           </w:p>
         </w:tc>
         <w:tc>
@@ -1156,6 +1809,53 @@
                 <w:szCs w:val="19"/>
               </w:rPr>
             </w:pPr>
+            <w:r>
+              <w:rPr>
+                <w:b/>
+                <w:bCs/>
+                <w:sz w:val="19"/>
+                <w:szCs w:val="19"/>
+              </w:rPr>
+              <w:t>16</w:t>
+            </w:r>
+            <w:r>
+              <w:rPr>
+                <w:b/>
+                <w:bCs/>
+                <w:sz w:val="19"/>
+                <w:szCs w:val="19"/>
+              </w:rPr>
+              <w:t xml:space="preserve"> Chapter </w:t>
+            </w:r>
+            <w:r>
+              <w:rPr>
+                <w:rFonts w:hint="eastAsia"/>
+                <w:b/>
+                <w:bCs/>
+                <w:sz w:val="19"/>
+                <w:szCs w:val="19"/>
+              </w:rPr>
+              <w:t>공부 후,</w:t>
+            </w:r>
+            <w:r>
+              <w:rPr>
+                <w:b/>
+                <w:bCs/>
+                <w:sz w:val="19"/>
+                <w:szCs w:val="19"/>
+              </w:rPr>
+              <w:t xml:space="preserve"> </w:t>
+            </w:r>
+            <w:r>
+              <w:rPr>
+                <w:rFonts w:hint="eastAsia"/>
+                <w:b/>
+                <w:bCs/>
+                <w:sz w:val="19"/>
+                <w:szCs w:val="19"/>
+              </w:rPr>
+              <w:t>대면으로 학습내용 발표</w:t>
+            </w:r>
           </w:p>
         </w:tc>
         <w:tc>
@@ -1182,14 +1882,22 @@
           </w:tcPr>
           <w:p>
             <w:pPr>
-              <w:pStyle w:val="a"/>
-              <w:jc w:val="center"/>
-              <w:rPr>
-                <w:rFonts w:asciiTheme="minorEastAsia" w:eastAsiaTheme="minorEastAsia" w:hAnsiTheme="minorEastAsia"/>
-                <w:b/>
-                <w:bCs/>
-              </w:rPr>
-            </w:pPr>
+              <w:pStyle w:val="a4"/>
+              <w:jc w:val="center"/>
+              <w:rPr>
+                <w:rFonts w:asciiTheme="minorEastAsia" w:eastAsiaTheme="minorEastAsia" w:hAnsiTheme="minorEastAsia"/>
+                <w:b/>
+                <w:bCs/>
+              </w:rPr>
+            </w:pPr>
+            <w:r>
+              <w:rPr>
+                <w:rFonts w:asciiTheme="minorEastAsia" w:eastAsiaTheme="minorEastAsia" w:hAnsiTheme="minorEastAsia"/>
+                <w:b/>
+                <w:bCs/>
+              </w:rPr>
+              <w:t>5/31</w:t>
+            </w:r>
           </w:p>
         </w:tc>
         <w:tc>
@@ -1207,6 +1915,53 @@
                 <w:szCs w:val="19"/>
               </w:rPr>
             </w:pPr>
+            <w:r>
+              <w:rPr>
+                <w:b/>
+                <w:bCs/>
+                <w:sz w:val="19"/>
+                <w:szCs w:val="19"/>
+              </w:rPr>
+              <w:t>17, 18</w:t>
+            </w:r>
+            <w:r>
+              <w:rPr>
+                <w:b/>
+                <w:bCs/>
+                <w:sz w:val="19"/>
+                <w:szCs w:val="19"/>
+              </w:rPr>
+              <w:t xml:space="preserve"> Chapter </w:t>
+            </w:r>
+            <w:r>
+              <w:rPr>
+                <w:rFonts w:hint="eastAsia"/>
+                <w:b/>
+                <w:bCs/>
+                <w:sz w:val="19"/>
+                <w:szCs w:val="19"/>
+              </w:rPr>
+              <w:t>공부 후,</w:t>
+            </w:r>
+            <w:r>
+              <w:rPr>
+                <w:b/>
+                <w:bCs/>
+                <w:sz w:val="19"/>
+                <w:szCs w:val="19"/>
+              </w:rPr>
+              <w:t xml:space="preserve"> </w:t>
+            </w:r>
+            <w:r>
+              <w:rPr>
+                <w:rFonts w:hint="eastAsia"/>
+                <w:b/>
+                <w:bCs/>
+                <w:sz w:val="19"/>
+                <w:szCs w:val="19"/>
+              </w:rPr>
+              <w:t>대면으로 학습내용 발표</w:t>
+            </w:r>
           </w:p>
         </w:tc>
         <w:tc>
@@ -1234,7 +1989,7 @@
           </w:tcPr>
           <w:p>
             <w:pPr>
-              <w:pStyle w:val="a"/>
+              <w:pStyle w:val="a4"/>
               <w:jc w:val="center"/>
               <w:rPr>
                 <w:rFonts w:asciiTheme="minorEastAsia" w:eastAsiaTheme="minorEastAsia" w:hAnsiTheme="minorEastAsia"/>
@@ -1258,7 +2013,7 @@
           </w:tcPr>
           <w:p>
             <w:pPr>
-              <w:pStyle w:val="a"/>
+              <w:pStyle w:val="a4"/>
               <w:jc w:val="center"/>
               <w:rPr>
                 <w:rFonts w:asciiTheme="minorEastAsia" w:eastAsiaTheme="minorEastAsia" w:hAnsiTheme="minorEastAsia"/>
@@ -2048,7 +2803,7 @@
     <w:lsdException w:name="Unresolved Mention" w:semiHidden="1" w:unhideWhenUsed="1"/>
     <w:lsdException w:name="Smart Link" w:semiHidden="1" w:unhideWhenUsed="1"/>
   </w:latentStyles>
-  <w:style w:type="paragraph" w:default="1" w:styleId="Normal">
+  <w:style w:type="paragraph" w:default="1" w:styleId="a">
     <w:name w:val="Normal"/>
     <w:qFormat/>
     <w:rsid w:val="007A6871"/>
@@ -2059,13 +2814,13 @@
       <w:autoSpaceDN w:val="0"/>
     </w:pPr>
   </w:style>
-  <w:style w:type="character" w:default="1" w:styleId="DefaultParagraphFont">
+  <w:style w:type="character" w:default="1" w:styleId="a0">
     <w:name w:val="Default Paragraph Font"/>
     <w:uiPriority w:val="1"/>
     <w:semiHidden/>
     <w:unhideWhenUsed/>
   </w:style>
-  <w:style w:type="table" w:default="1" w:styleId="TableNormal">
+  <w:style w:type="table" w:default="1" w:styleId="a1">
     <w:name w:val="Normal Table"/>
     <w:uiPriority w:val="99"/>
     <w:semiHidden/>
@@ -2080,15 +2835,15 @@
       </w:tblCellMar>
     </w:tblPr>
   </w:style>
-  <w:style w:type="numbering" w:default="1" w:styleId="NoList">
+  <w:style w:type="numbering" w:default="1" w:styleId="a2">
     <w:name w:val="No List"/>
     <w:uiPriority w:val="99"/>
     <w:semiHidden/>
     <w:unhideWhenUsed/>
   </w:style>
-  <w:style w:type="paragraph" w:styleId="ListParagraph">
+  <w:style w:type="paragraph" w:styleId="a3">
     <w:name w:val="List Paragraph"/>
-    <w:basedOn w:val="Normal"/>
+    <w:basedOn w:val="a"/>
     <w:uiPriority w:val="34"/>
     <w:qFormat/>
     <w:rsid w:val="007A6871"/>
@@ -2096,9 +2851,9 @@
       <w:ind w:leftChars="400" w:left="800"/>
     </w:pPr>
   </w:style>
-  <w:style w:type="paragraph" w:customStyle="1" w:styleId="a">
+  <w:style w:type="paragraph" w:customStyle="1" w:styleId="a4">
     <w:name w:val="바탕글"/>
-    <w:basedOn w:val="Normal"/>
+    <w:basedOn w:val="a"/>
     <w:rsid w:val="007A6871"/>
     <w:pPr>
       <w:spacing w:after="0" w:line="384" w:lineRule="auto"/>
@@ -2111,9 +2866,9 @@
       <w:szCs w:val="20"/>
     </w:rPr>
   </w:style>
-  <w:style w:type="table" w:styleId="TableGrid">
+  <w:style w:type="table" w:styleId="a5">
     <w:name w:val="Table Grid"/>
-    <w:basedOn w:val="TableNormal"/>
+    <w:basedOn w:val="a1"/>
     <w:uiPriority w:val="39"/>
     <w:rsid w:val="007A6871"/>
     <w:pPr>

</xml_diff>